<commit_message>
delete test.drawio, update docs
test.drawion was renamed to classes.drawio
</commit_message>
<xml_diff>
--- a/docs/documentation.docx
+++ b/docs/documentation.docx
@@ -33,7 +33,19 @@
         <w:rPr>
           <w:lang w:val="hu-HU"/>
         </w:rPr>
-        <w:t>Az ösztályokhoz tartozó diagrammok, a kommunikációs protokoll és a program állapotgépei a test.drawio fájlban találhatóak.</w:t>
+        <w:t xml:space="preserve">Az ösztályokhoz tartozó diagrammok, a kommunikációs protokoll és a program állapotgépei a </w:t>
+      </w:r>
+      <w:r>
+        <w:rPr>
+          <w:lang w:val="hu-HU"/>
+        </w:rPr>
+        <w:t>classes</w:t>
+      </w:r>
+      <w:r>
+        <w:rPr>
+          <w:lang w:val="hu-HU"/>
+        </w:rPr>
+        <w:t>.drawio fájlban találhatóak.</w:t>
       </w:r>
     </w:p>
     <w:p>

</xml_diff>